<commit_message>
changed the data description in experiment1_adv
</commit_message>
<xml_diff>
--- a/JaySalunke_2022601007_Exp1.docx
+++ b/JaySalunke_2022601007_Exp1.docx
@@ -1173,6 +1173,7 @@
         <w:pStyle w:val="Heading3"/>
       </w:pPr>
       <w:r>
+        <w:lastRenderedPageBreak/>
         <w:t>D</w:t>
       </w:r>
       <w:r>
@@ -1184,55 +1185,23 @@
         <w:pStyle w:val="NormalWeb"/>
       </w:pPr>
       <w:r>
-        <w:t xml:space="preserve">The dataset contains retail transaction data from an e-commerce store, with details on invoices, products, quantities, prices, and customer locations. It tracks purchases made by customers over </w:t>
-      </w:r>
-      <w:r>
-        <w:lastRenderedPageBreak/>
-        <w:t xml:space="preserve">time, useful for </w:t>
+        <w:t xml:space="preserve">The dataset is used to </w:t>
       </w:r>
       <w:proofErr w:type="spellStart"/>
       <w:r>
-        <w:t>analyzing</w:t>
+        <w:t>analyze</w:t>
       </w:r>
       <w:proofErr w:type="spellEnd"/>
       <w:r>
-        <w:t xml:space="preserve"> sales patterns, customer </w:t>
-      </w:r>
-      <w:proofErr w:type="spellStart"/>
-      <w:r>
-        <w:t>behavior</w:t>
-      </w:r>
-      <w:proofErr w:type="spellEnd"/>
-      <w:r>
-        <w:t xml:space="preserve">, and product </w:t>
-      </w:r>
-      <w:proofErr w:type="spellStart"/>
-      <w:r>
-        <w:t>performance.</w:t>
-      </w:r>
-      <w:r>
-        <w:t>This</w:t>
-      </w:r>
-      <w:proofErr w:type="spellEnd"/>
-      <w:r>
-        <w:t xml:space="preserve"> data could be used to </w:t>
-      </w:r>
-      <w:proofErr w:type="spellStart"/>
-      <w:r>
-        <w:t>analyze</w:t>
-      </w:r>
-      <w:proofErr w:type="spellEnd"/>
-      <w:r>
-        <w:t xml:space="preserve"> the economic growth of different regions within Maharashtra over time by comparing the GDP values across ye</w:t>
-      </w:r>
-      <w:r>
-        <w:t>ars and districts. ​​</w:t>
+        <w:t xml:space="preserve"> sales patterns, including total sales by country, distribution of sales, transaction trends over time, relationships between pricing and revenue, and pricing distributions.</w:t>
       </w:r>
     </w:p>
     <w:p>
       <w:pPr>
         <w:pStyle w:val="NormalWeb"/>
       </w:pPr>
+      <w:bookmarkStart w:id="0" w:name="_GoBack"/>
+      <w:bookmarkEnd w:id="0"/>
       <w:r>
         <w:t>Code:</w:t>
       </w:r>
@@ -1243,6 +1212,10 @@
         <w:ind w:left="119" w:firstLine="0"/>
       </w:pPr>
       <w:r>
+        <w:rPr>
+          <w:noProof/>
+          <w:lang w:val="en-IN" w:eastAsia="en-IN"/>
+        </w:rPr>
         <w:drawing>
           <wp:inline distT="0" distB="0" distL="0" distR="0" wp14:anchorId="3C565EE3" wp14:editId="361DAC70">
             <wp:extent cx="5892800" cy="3556456"/>
@@ -1292,10 +1265,7 @@
         <w:ind w:left="119" w:firstLine="0"/>
       </w:pPr>
       <w:r>
-        <w:t>A</w:t>
-      </w:r>
-      <w:r>
-        <w:t>nalyzing a sales dataset to visualize the top 10 countries by total quantity of items sold. The code processes the data, handles date conversions, and creates a bar chart showing the quantity of items sold for each country, highlighting the top 10 countries with the highest sales.</w:t>
+        <w:t>Analyzing a sales dataset to visualize the top 10 countries by total quantity of items sold. The code processes the data, handles date conversions, and creates a bar chart showing the quantity of items sold for each country, highlighting the top 10 countries with the highest sales.</w:t>
       </w:r>
     </w:p>
     <w:p>
@@ -1316,6 +1286,10 @@
         <w:ind w:left="119" w:firstLine="0"/>
       </w:pPr>
       <w:r>
+        <w:rPr>
+          <w:noProof/>
+          <w:lang w:val="en-IN" w:eastAsia="en-IN"/>
+        </w:rPr>
         <w:lastRenderedPageBreak/>
         <w:drawing>
           <wp:inline distT="0" distB="0" distL="0" distR="0" wp14:anchorId="3CA35F4B" wp14:editId="5608D9F1">
@@ -1491,13 +1465,7 @@
         <w:rPr>
           <w:b/>
         </w:rPr>
-        <w:t>C</w:t>
-      </w:r>
-      <w:r>
-        <w:rPr>
-          <w:b/>
-        </w:rPr>
-        <w:t>reating a pie chart to visualize the distribution of sales across different countries.</w:t>
+        <w:t>Creating a pie chart to visualize the distribution of sales across different countries.</w:t>
       </w:r>
       <w:proofErr w:type="gramEnd"/>
       <w:r>
@@ -1561,6 +1529,10 @@
         <w:br/>
       </w:r>
       <w:r>
+        <w:rPr>
+          <w:noProof/>
+          <w:lang w:val="en-IN" w:eastAsia="en-IN"/>
+        </w:rPr>
         <w:lastRenderedPageBreak/>
         <w:drawing>
           <wp:inline distT="0" distB="0" distL="0" distR="0" wp14:anchorId="72486046" wp14:editId="21D14521">
@@ -1766,7 +1738,9 @@
       </w:pPr>
       <w:r>
         <w:rPr>
-          <w:sz w:val="24"/>
+          <w:noProof/>
+          <w:sz w:val="24"/>
+          <w:lang w:val="en-IN" w:eastAsia="en-IN"/>
         </w:rPr>
         <w:drawing>
           <wp:inline distT="0" distB="0" distL="0" distR="0" wp14:anchorId="76CD5D16" wp14:editId="2B67C4BD">
@@ -1830,13 +1804,7 @@
         <w:rPr>
           <w:b/>
         </w:rPr>
-        <w:t>C</w:t>
-      </w:r>
-      <w:r>
-        <w:rPr>
-          <w:b/>
-        </w:rPr>
-        <w:t>reating a timeline chart to visualize the number of transactions over time.</w:t>
+        <w:t>Creating a timeline chart to visualize the number of transactions over time.</w:t>
       </w:r>
       <w:proofErr w:type="gramEnd"/>
       <w:r>
@@ -1923,7 +1891,9 @@
       </w:r>
       <w:r>
         <w:rPr>
-          <w:sz w:val="24"/>
+          <w:noProof/>
+          <w:sz w:val="24"/>
+          <w:lang w:val="en-IN" w:eastAsia="en-IN"/>
         </w:rPr>
         <w:drawing>
           <wp:inline distT="0" distB="0" distL="0" distR="0" wp14:anchorId="0402178B" wp14:editId="63BDF10A">
@@ -2079,7 +2049,9 @@
       </w:pPr>
       <w:r>
         <w:rPr>
-          <w:sz w:val="24"/>
+          <w:noProof/>
+          <w:sz w:val="24"/>
+          <w:lang w:val="en-IN" w:eastAsia="en-IN"/>
         </w:rPr>
         <w:drawing>
           <wp:inline distT="0" distB="0" distL="0" distR="0" wp14:anchorId="7DE24596" wp14:editId="18BD490E">
@@ -2143,13 +2115,7 @@
         <w:rPr>
           <w:b/>
         </w:rPr>
-        <w:t>C</w:t>
-      </w:r>
-      <w:r>
-        <w:rPr>
-          <w:b/>
-        </w:rPr>
-        <w:t>reating a bubble chart to analyze sales data based on unit price and quantity.</w:t>
+        <w:t>Creating a bubble chart to analyze sales data based on unit price and quantity.</w:t>
       </w:r>
       <w:proofErr w:type="gramEnd"/>
       <w:r>
@@ -2232,7 +2198,9 @@
       </w:r>
       <w:r>
         <w:rPr>
-          <w:sz w:val="24"/>
+          <w:noProof/>
+          <w:sz w:val="24"/>
+          <w:lang w:val="en-IN" w:eastAsia="en-IN"/>
         </w:rPr>
         <w:drawing>
           <wp:inline distT="0" distB="0" distL="0" distR="0" wp14:anchorId="76B39B8E" wp14:editId="7F90EA0F">
@@ -2398,7 +2366,9 @@
       </w:pPr>
       <w:r>
         <w:rPr>
-          <w:sz w:val="24"/>
+          <w:noProof/>
+          <w:sz w:val="24"/>
+          <w:lang w:val="en-IN" w:eastAsia="en-IN"/>
         </w:rPr>
         <w:drawing>
           <wp:inline distT="0" distB="0" distL="0" distR="0" wp14:anchorId="0A05F492" wp14:editId="57EAC125">
@@ -2510,6 +2480,10 @@
         <w:br/>
       </w:r>
       <w:r>
+        <w:rPr>
+          <w:noProof/>
+          <w:lang w:val="en-IN" w:eastAsia="en-IN"/>
+        </w:rPr>
         <w:drawing>
           <wp:inline distT="0" distB="0" distL="0" distR="0" wp14:anchorId="2BD3C564" wp14:editId="16ABCCAA">
             <wp:extent cx="5892800" cy="3829061"/>
@@ -2638,6 +2612,10 @@
         </w:tabs>
       </w:pPr>
       <w:r>
+        <w:rPr>
+          <w:noProof/>
+          <w:lang w:val="en-IN" w:eastAsia="en-IN"/>
+        </w:rPr>
         <w:drawing>
           <wp:inline distT="0" distB="0" distL="0" distR="0" wp14:anchorId="432DF6B8" wp14:editId="30E01538">
             <wp:extent cx="5892800" cy="1587782"/>
@@ -2738,6 +2716,10 @@
         <w:br/>
       </w:r>
       <w:r>
+        <w:rPr>
+          <w:noProof/>
+          <w:lang w:val="en-IN" w:eastAsia="en-IN"/>
+        </w:rPr>
         <w:drawing>
           <wp:inline distT="0" distB="0" distL="0" distR="0" wp14:anchorId="54A7CA44" wp14:editId="4B96C589">
             <wp:extent cx="5892800" cy="3579750"/>
@@ -3265,8 +3247,6 @@
         </w:rPr>
         <w:t>: What is the distribution of unit prices, excluding extreme values?</w:t>
       </w:r>
-      <w:bookmarkStart w:id="0" w:name="_GoBack"/>
-      <w:bookmarkEnd w:id="0"/>
     </w:p>
     <w:p>
       <w:pPr>

</xml_diff>